<commit_message>
Updated how to for toggling patches
</commit_message>
<xml_diff>
--- a/docs/Manual Classification How To.docx
+++ b/docs/Manual Classification How To.docx
@@ -503,23 +503,13 @@
       <w:pPr>
         <w:pStyle w:val="Heading1"/>
       </w:pPr>
-      <w:proofErr w:type="spellStart"/>
       <w:r>
         <w:t>Matlab</w:t>
       </w:r>
-      <w:proofErr w:type="spellEnd"/>
-    </w:p>
-    <w:p>
-      <w:r>
-        <w:t xml:space="preserve">Scripts to generate manual classification have been written and are available on </w:t>
-      </w:r>
-      <w:proofErr w:type="spellStart"/>
-      <w:r>
-        <w:t>Github</w:t>
-      </w:r>
-      <w:proofErr w:type="spellEnd"/>
-      <w:r>
-        <w:t xml:space="preserve"> at </w:t>
+    </w:p>
+    <w:p>
+      <w:r>
+        <w:t xml:space="preserve">Scripts to generate manual classification have been written and are available on Github at </w:t>
       </w:r>
       <w:hyperlink r:id="rId17" w:history="1">
         <w:r>
@@ -559,15 +549,7 @@
         </w:numPr>
       </w:pPr>
       <w:r>
-        <w:t xml:space="preserve">Download the image data set from </w:t>
-      </w:r>
-      <w:proofErr w:type="spellStart"/>
-      <w:r>
-        <w:t>Dropbox</w:t>
-      </w:r>
-      <w:proofErr w:type="spellEnd"/>
-      <w:r>
-        <w:t xml:space="preserve"> at </w:t>
+        <w:t xml:space="preserve">Download the image data set from Dropbox at </w:t>
       </w:r>
     </w:p>
     <w:p>
@@ -579,15 +561,7 @@
         </w:numPr>
       </w:pPr>
       <w:r>
-        <w:t xml:space="preserve">Add the repository scripts folder and the image data set to </w:t>
-      </w:r>
-      <w:proofErr w:type="spellStart"/>
-      <w:r>
-        <w:t>MatLab’s</w:t>
-      </w:r>
-      <w:proofErr w:type="spellEnd"/>
-      <w:r>
-        <w:t xml:space="preserve"> path</w:t>
+        <w:t>Add the repository scripts folder and the image data set to MatLab’s path</w:t>
       </w:r>
     </w:p>
     <w:p>
@@ -602,14 +576,12 @@
         <w:lastRenderedPageBreak/>
         <w:t xml:space="preserve">Call the function </w:t>
       </w:r>
-      <w:proofErr w:type="spellStart"/>
       <w:r>
         <w:rPr>
           <w:i/>
         </w:rPr>
         <w:t>ManuallyClassifyImageDataset</w:t>
       </w:r>
-      <w:proofErr w:type="spellEnd"/>
       <w:r>
         <w:t xml:space="preserve"> with the following arguments</w:t>
       </w:r>
@@ -625,8 +597,6 @@
       <w:r>
         <w:t>Full path to image directory with a trailing \</w:t>
       </w:r>
-      <w:bookmarkStart w:id="0" w:name="_GoBack"/>
-      <w:bookmarkEnd w:id="0"/>
     </w:p>
     <w:p>
       <w:pPr>
@@ -672,40 +642,11 @@
           <w:numId w:val="1"/>
         </w:numPr>
       </w:pPr>
-      <w:proofErr w:type="spellStart"/>
-      <w:r>
-        <w:t>Eg</w:t>
-      </w:r>
-      <w:proofErr w:type="spellEnd"/>
-      <w:r>
-        <w:t xml:space="preserve"> </w:t>
-      </w:r>
-      <w:r>
-        <w:t xml:space="preserve"> </w:t>
-      </w:r>
-      <w:proofErr w:type="spellStart"/>
-      <w:r>
-        <w:t>ManuallyClassifyImageDataset</w:t>
-      </w:r>
-      <w:proofErr w:type="spellEnd"/>
-      <w:r>
-        <w:t>('F:\backup\Pictures\</w:t>
-      </w:r>
-      <w:proofErr w:type="spellStart"/>
-      <w:r>
-        <w:t>Imagedataset</w:t>
-      </w:r>
-      <w:proofErr w:type="spellEnd"/>
-      <w:r>
-        <w:t>\', 'C:\</w:t>
-      </w:r>
-      <w:proofErr w:type="spellStart"/>
-      <w:r>
-        <w:t>manualClassification</w:t>
-      </w:r>
-      <w:proofErr w:type="spellEnd"/>
-      <w:r>
-        <w:t>\', 256, 256)</w:t>
+      <w:r>
+        <w:t xml:space="preserve">Eg </w:t>
+      </w:r>
+      <w:r>
+        <w:t xml:space="preserve"> ManuallyClassifyImageDataset('F:\backup\Pictures\Imagedataset\', 'C:\manualClassification\', 256, 256)</w:t>
       </w:r>
     </w:p>
     <w:p>
@@ -717,7 +658,15 @@
         </w:numPr>
       </w:pPr>
       <w:r>
-        <w:t>Left click to mark abnormal patch</w:t>
+        <w:t xml:space="preserve">Left click to </w:t>
+      </w:r>
+      <w:r>
+        <w:t>toggle</w:t>
+      </w:r>
+      <w:bookmarkStart w:id="0" w:name="_GoBack"/>
+      <w:bookmarkEnd w:id="0"/>
+      <w:r>
+        <w:t xml:space="preserve"> abnormal patch</w:t>
       </w:r>
     </w:p>
     <w:p>
@@ -741,13 +690,8 @@
         </w:numPr>
       </w:pPr>
       <w:r>
-        <w:t xml:space="preserve">A CSV file will be output into the </w:t>
-      </w:r>
-      <w:proofErr w:type="spellStart"/>
-      <w:r>
-        <w:t>outDir</w:t>
-      </w:r>
-      <w:proofErr w:type="spellEnd"/>
+        <w:t>A CSV file will be output into the outDir</w:t>
+      </w:r>
     </w:p>
     <w:p>
       <w:pPr>
@@ -758,13 +702,8 @@
         </w:numPr>
       </w:pPr>
       <w:r>
-        <w:t xml:space="preserve">Upload the manual classification to </w:t>
-      </w:r>
-      <w:proofErr w:type="spellStart"/>
-      <w:r>
-        <w:t>Dropbox</w:t>
-      </w:r>
-      <w:proofErr w:type="spellEnd"/>
+        <w:t>Upload the manual classification to Dropbox</w:t>
+      </w:r>
     </w:p>
     <w:sectPr>
       <w:pgSz w:w="11906" w:h="16838"/>

</xml_diff>

<commit_message>
Added drop box information to how to
</commit_message>
<xml_diff>
--- a/docs/Manual Classification How To.docx
+++ b/docs/Manual Classification How To.docx
@@ -503,13 +503,23 @@
       <w:pPr>
         <w:pStyle w:val="Heading1"/>
       </w:pPr>
+      <w:proofErr w:type="spellStart"/>
       <w:r>
         <w:t>Matlab</w:t>
       </w:r>
-    </w:p>
-    <w:p>
-      <w:r>
-        <w:t xml:space="preserve">Scripts to generate manual classification have been written and are available on Github at </w:t>
+      <w:proofErr w:type="spellEnd"/>
+    </w:p>
+    <w:p>
+      <w:r>
+        <w:t xml:space="preserve">Scripts to generate manual classification have been written and are available on </w:t>
+      </w:r>
+      <w:proofErr w:type="spellStart"/>
+      <w:r>
+        <w:t>Github</w:t>
+      </w:r>
+      <w:proofErr w:type="spellEnd"/>
+      <w:r>
+        <w:t xml:space="preserve"> at </w:t>
       </w:r>
       <w:hyperlink r:id="rId17" w:history="1">
         <w:r>
@@ -549,7 +559,15 @@
         </w:numPr>
       </w:pPr>
       <w:r>
-        <w:t xml:space="preserve">Download the image data set from Dropbox at </w:t>
+        <w:t xml:space="preserve">Download the image data set from </w:t>
+      </w:r>
+      <w:proofErr w:type="spellStart"/>
+      <w:r>
+        <w:t>Dropbox</w:t>
+      </w:r>
+      <w:proofErr w:type="spellEnd"/>
+      <w:r>
+        <w:t xml:space="preserve"> at </w:t>
       </w:r>
     </w:p>
     <w:p>
@@ -561,7 +579,15 @@
         </w:numPr>
       </w:pPr>
       <w:r>
-        <w:t>Add the repository scripts folder and the image data set to MatLab’s path</w:t>
+        <w:t xml:space="preserve">Add the repository scripts folder and the image data set to </w:t>
+      </w:r>
+      <w:proofErr w:type="spellStart"/>
+      <w:r>
+        <w:t>MatLab’s</w:t>
+      </w:r>
+      <w:proofErr w:type="spellEnd"/>
+      <w:r>
+        <w:t xml:space="preserve"> path</w:t>
       </w:r>
     </w:p>
     <w:p>
@@ -576,12 +602,14 @@
         <w:lastRenderedPageBreak/>
         <w:t xml:space="preserve">Call the function </w:t>
       </w:r>
+      <w:proofErr w:type="spellStart"/>
       <w:r>
         <w:rPr>
           <w:i/>
         </w:rPr>
         <w:t>ManuallyClassifyImageDataset</w:t>
       </w:r>
+      <w:proofErr w:type="spellEnd"/>
       <w:r>
         <w:t xml:space="preserve"> with the following arguments</w:t>
       </w:r>
@@ -609,6 +637,8 @@
       <w:r>
         <w:t>Full path to output directory with a trailing \</w:t>
       </w:r>
+      <w:bookmarkStart w:id="0" w:name="_GoBack"/>
+      <w:bookmarkEnd w:id="0"/>
     </w:p>
     <w:p>
       <w:pPr>
@@ -642,11 +672,40 @@
           <w:numId w:val="1"/>
         </w:numPr>
       </w:pPr>
-      <w:r>
-        <w:t xml:space="preserve">Eg </w:t>
-      </w:r>
-      <w:r>
-        <w:t xml:space="preserve"> ManuallyClassifyImageDataset('F:\backup\Pictures\Imagedataset\', 'C:\manualClassification\', 256, 256)</w:t>
+      <w:proofErr w:type="spellStart"/>
+      <w:r>
+        <w:t>Eg</w:t>
+      </w:r>
+      <w:proofErr w:type="spellEnd"/>
+      <w:r>
+        <w:t xml:space="preserve"> </w:t>
+      </w:r>
+      <w:r>
+        <w:t xml:space="preserve"> </w:t>
+      </w:r>
+      <w:proofErr w:type="spellStart"/>
+      <w:r>
+        <w:t>ManuallyClassifyImageDataset</w:t>
+      </w:r>
+      <w:proofErr w:type="spellEnd"/>
+      <w:r>
+        <w:t>('F:\backup\Pictures\</w:t>
+      </w:r>
+      <w:proofErr w:type="spellStart"/>
+      <w:r>
+        <w:t>Imagedataset</w:t>
+      </w:r>
+      <w:proofErr w:type="spellEnd"/>
+      <w:r>
+        <w:t>\', 'C:\</w:t>
+      </w:r>
+      <w:proofErr w:type="spellStart"/>
+      <w:r>
+        <w:t>manualClassification</w:t>
+      </w:r>
+      <w:proofErr w:type="spellEnd"/>
+      <w:r>
+        <w:t>\', 256, 256)</w:t>
       </w:r>
     </w:p>
     <w:p>
@@ -663,8 +722,6 @@
       <w:r>
         <w:t>toggle</w:t>
       </w:r>
-      <w:bookmarkStart w:id="0" w:name="_GoBack"/>
-      <w:bookmarkEnd w:id="0"/>
       <w:r>
         <w:t xml:space="preserve"> abnormal patch</w:t>
       </w:r>
@@ -690,8 +747,13 @@
         </w:numPr>
       </w:pPr>
       <w:r>
-        <w:t>A CSV file will be output into the outDir</w:t>
-      </w:r>
+        <w:t xml:space="preserve">A CSV file will be output into the </w:t>
+      </w:r>
+      <w:proofErr w:type="spellStart"/>
+      <w:r>
+        <w:t>outDir</w:t>
+      </w:r>
+      <w:proofErr w:type="spellEnd"/>
     </w:p>
     <w:p>
       <w:pPr>
@@ -702,9 +764,47 @@
         </w:numPr>
       </w:pPr>
       <w:r>
-        <w:t>Upload the manual classification to Dropbox</w:t>
-      </w:r>
-    </w:p>
+        <w:t xml:space="preserve">Upload the manual classification to </w:t>
+      </w:r>
+      <w:proofErr w:type="spellStart"/>
+      <w:r>
+        <w:t>Dropbox</w:t>
+      </w:r>
+      <w:proofErr w:type="spellEnd"/>
+      <w:r>
+        <w:t xml:space="preserve"> at </w:t>
+      </w:r>
+      <w:r>
+        <w:t>/CMP3060M/</w:t>
+      </w:r>
+      <w:proofErr w:type="spellStart"/>
+      <w:r>
+        <w:t>ImageDataSet</w:t>
+      </w:r>
+      <w:proofErr w:type="spellEnd"/>
+      <w:r>
+        <w:t>/</w:t>
+      </w:r>
+      <w:proofErr w:type="spellStart"/>
+      <w:r>
+        <w:t>ManualClassification</w:t>
+      </w:r>
+      <w:proofErr w:type="spellEnd"/>
+      <w:r>
+        <w:t>/&lt;name&gt;</w:t>
+      </w:r>
+    </w:p>
+    <w:p>
+      <w:hyperlink r:id="rId18" w:history="1">
+        <w:r>
+          <w:rPr>
+            <w:rStyle w:val="Hyperlink"/>
+          </w:rPr>
+          <w:t>https://www.dropbox.com/sh/8amfuunj64lo47m/AADjVramBYCv4YxX5QBnXflca?dl=0</w:t>
+        </w:r>
+      </w:hyperlink>
+    </w:p>
+    <w:p/>
     <w:sectPr>
       <w:pgSz w:w="11906" w:h="16838"/>
       <w:pgMar w:top="1440" w:right="1440" w:bottom="1440" w:left="1440" w:header="708" w:footer="708" w:gutter="0"/>

</xml_diff>